<commit_message>
Numerous bug fixes. Implement diagnosis list in the selection view, also implement clear list. Ready for merge back into main branch.
</commit_message>
<xml_diff>
--- a/2nd Gen improvements.docx
+++ b/2nd Gen improvements.docx
@@ -3,8 +3,21 @@
 <w:document xmlns:mo="http://schemas.microsoft.com/office/mac/office/2008/main" xmlns:ve="http://schemas.openxmlformats.org/markup-compatibility/2006" xmlns:mv="urn:schemas-microsoft-com:mac:vml" xmlns:o="urn:schemas-microsoft-com:office:office" xmlns:r="http://schemas.openxmlformats.org/officeDocument/2006/relationships" xmlns:m="http://schemas.openxmlformats.org/officeDocument/2006/math" xmlns:v="urn:schemas-microsoft-com:vml" xmlns:wp="http://schemas.openxmlformats.org/drawingml/2006/wordprocessingDrawing" xmlns:w10="urn:schemas-microsoft-com:office:word" xmlns:w="http://schemas.openxmlformats.org/wordprocessingml/2006/main" xmlns:wne="http://schemas.microsoft.com/office/word/2006/wordml">
   <w:body>
     <w:p>
-      <w:r>
-        <w:t>TheraScript second generation improvements</w:t>
+      <w:proofErr w:type="spellStart"/>
+      <w:r>
+        <w:t>TheraScript</w:t>
+      </w:r>
+      <w:proofErr w:type="spellEnd"/>
+      <w:r>
+        <w:t xml:space="preserve"> </w:t>
+      </w:r>
+      <w:proofErr w:type="gramStart"/>
+      <w:r>
+        <w:t>second generation</w:t>
+      </w:r>
+      <w:proofErr w:type="gramEnd"/>
+      <w:r>
+        <w:t xml:space="preserve"> improvements</w:t>
       </w:r>
     </w:p>
     <w:p/>
@@ -19,6 +32,21 @@
       <w:r>
         <w:t>Add email and PDF generation</w:t>
       </w:r>
+      <w:r>
+        <w:t xml:space="preserve"> – done mostly</w:t>
+      </w:r>
+    </w:p>
+    <w:p>
+      <w:pPr>
+        <w:pStyle w:val="ListParagraph"/>
+        <w:numPr>
+          <w:ilvl w:val="1"/>
+          <w:numId w:val="1"/>
+        </w:numPr>
+      </w:pPr>
+      <w:r>
+        <w:t>Add paper configuration?</w:t>
+      </w:r>
     </w:p>
     <w:p>
       <w:pPr>
@@ -53,7 +81,15 @@
         </w:numPr>
       </w:pPr>
       <w:r>
-        <w:t>2 &amp; 3  will require converting the Therapy Rx view into a standard</w:t>
+        <w:t xml:space="preserve">2 &amp; </w:t>
+      </w:r>
+      <w:proofErr w:type="gramStart"/>
+      <w:r>
+        <w:t>3  will</w:t>
+      </w:r>
+      <w:proofErr w:type="gramEnd"/>
+      <w:r>
+        <w:t xml:space="preserve"> require converting the Therapy Rx view into a standard</w:t>
       </w:r>
     </w:p>
     <w:p>
@@ -61,8 +97,15 @@
         <w:pStyle w:val="ListParagraph"/>
         <w:ind w:left="1440"/>
       </w:pPr>
-      <w:r>
-        <w:t>tableview, and creation of a Core Data prescription object.</w:t>
+      <w:proofErr w:type="spellStart"/>
+      <w:proofErr w:type="gramStart"/>
+      <w:r>
+        <w:t>tableview</w:t>
+      </w:r>
+      <w:proofErr w:type="spellEnd"/>
+      <w:proofErr w:type="gramEnd"/>
+      <w:r>
+        <w:t>, and creation of a Core Data prescription object.</w:t>
       </w:r>
     </w:p>
     <w:p>
@@ -152,6 +195,30 @@
       </w:pPr>
       <w:r>
         <w:t>HIPAA COMPLIANCE!!!!</w:t>
+      </w:r>
+    </w:p>
+    <w:p>
+      <w:pPr>
+        <w:pStyle w:val="ListParagraph"/>
+        <w:numPr>
+          <w:ilvl w:val="0"/>
+          <w:numId w:val="1"/>
+        </w:numPr>
+      </w:pPr>
+      <w:r>
+        <w:t>Add direct entry of ICD codes, and keep track of search selections</w:t>
+      </w:r>
+    </w:p>
+    <w:p>
+      <w:pPr>
+        <w:pStyle w:val="ListParagraph"/>
+        <w:numPr>
+          <w:ilvl w:val="0"/>
+          <w:numId w:val="1"/>
+        </w:numPr>
+      </w:pPr>
+      <w:r>
+        <w:t>Allow map searches by zip code or PT practice name’</w:t>
       </w:r>
     </w:p>
     <w:p>

</xml_diff>

<commit_message>
Modified textfield position for favorite addition views.
</commit_message>
<xml_diff>
--- a/2nd Gen improvements.docx
+++ b/2nd Gen improvements.docx
@@ -69,6 +69,18 @@
         </w:numPr>
       </w:pPr>
       <w:r>
+        <w:t>Add McKenzie exercises and custom instruction field to Prescription</w:t>
+      </w:r>
+    </w:p>
+    <w:p>
+      <w:pPr>
+        <w:pStyle w:val="ListParagraph"/>
+        <w:numPr>
+          <w:ilvl w:val="0"/>
+          <w:numId w:val="1"/>
+        </w:numPr>
+      </w:pPr>
+      <w:r>
         <w:t>Add the ability to generate custom prescription forms</w:t>
       </w:r>
     </w:p>
@@ -81,36 +93,35 @@
         </w:numPr>
       </w:pPr>
       <w:r>
-        <w:t xml:space="preserve">2 &amp; </w:t>
+        <w:t xml:space="preserve">2 through </w:t>
       </w:r>
       <w:proofErr w:type="gramStart"/>
       <w:r>
-        <w:t>3  will</w:t>
+        <w:t>4</w:t>
+      </w:r>
+      <w:r>
+        <w:t xml:space="preserve">  will</w:t>
       </w:r>
       <w:proofErr w:type="gramEnd"/>
       <w:r>
         <w:t xml:space="preserve"> require converting the Therapy Rx view into a standard</w:t>
       </w:r>
-    </w:p>
-    <w:p>
-      <w:pPr>
-        <w:pStyle w:val="ListParagraph"/>
-        <w:ind w:left="1440"/>
-      </w:pPr>
+      <w:r>
+        <w:t xml:space="preserve"> </w:t>
+      </w:r>
       <w:proofErr w:type="spellStart"/>
-      <w:proofErr w:type="gramStart"/>
       <w:r>
         <w:t>tableview</w:t>
       </w:r>
       <w:proofErr w:type="spellEnd"/>
-      <w:proofErr w:type="gramEnd"/>
-      <w:r>
-        <w:t>, and creation of a Core Data prescription object.</w:t>
-      </w:r>
-    </w:p>
-    <w:p>
-      <w:r>
-        <w:t xml:space="preserve">   </w:t>
+      <w:r>
+        <w:t xml:space="preserve">, and creation of a </w:t>
+      </w:r>
+      <w:r>
+        <w:t xml:space="preserve">corresponding </w:t>
+      </w:r>
+      <w:r>
+        <w:t>Core Data prescription object.</w:t>
       </w:r>
     </w:p>
     <w:p>
@@ -204,10 +215,22 @@
           <w:ilvl w:val="0"/>
           <w:numId w:val="1"/>
         </w:numPr>
+        <w:rPr>
+          <w:color w:val="FF0000"/>
+        </w:rPr>
       </w:pPr>
       <w:r>
         <w:t>Add direct entry of ICD codes, and keep track of search selections</w:t>
       </w:r>
+      <w:r>
+        <w:t xml:space="preserve"> - </w:t>
+      </w:r>
+      <w:r>
+        <w:rPr>
+          <w:color w:val="FF0000"/>
+        </w:rPr>
+        <w:t>DONE</w:t>
+      </w:r>
     </w:p>
     <w:p>
       <w:pPr>
@@ -218,7 +241,16 @@
         </w:numPr>
       </w:pPr>
       <w:r>
-        <w:t>Allow map searches by zip code or PT practice name’</w:t>
+        <w:t xml:space="preserve">Allow map searches </w:t>
+      </w:r>
+      <w:r>
+        <w:t xml:space="preserve">by zip code or PT practice name - </w:t>
+      </w:r>
+      <w:r>
+        <w:rPr>
+          <w:color w:val="FF0000"/>
+        </w:rPr>
+        <w:t>DONE</w:t>
       </w:r>
     </w:p>
     <w:p>
@@ -247,8 +279,8 @@
   <w:abstractNum w:abstractNumId="0">
     <w:nsid w:val="506627F7"/>
     <w:multiLevelType w:val="hybridMultilevel"/>
-    <w:tmpl w:val="BF90840C"/>
-    <w:lvl w:ilvl="0" w:tplc="0409000F">
+    <w:tmpl w:val="E0CEEB5A"/>
+    <w:lvl w:ilvl="0" w:tplc="A14A44B0">
       <w:start w:val="1"/>
       <w:numFmt w:val="decimal"/>
       <w:lvlText w:val="%1."/>
@@ -258,6 +290,7 @@
       </w:pPr>
       <w:rPr>
         <w:rFonts w:hint="default"/>
+        <w:color w:val="auto"/>
       </w:rPr>
     </w:lvl>
     <w:lvl w:ilvl="1" w:tplc="04090019">

</xml_diff>